<commit_message>
Retweet with or withot message, dm users on page, like and all work but reply is weird it works once then it becomes a tweet
</commit_message>
<xml_diff>
--- a/twitter/twittertasks.docx
+++ b/twitter/twittertasks.docx
@@ -93,16 +93,20 @@
         <w:spacing w:before="100" w:beforeAutospacing="1" w:after="100" w:afterAutospacing="1"/>
         <w:rPr>
           <w:rFonts w:ascii="Times New Roman" w:eastAsia="Times New Roman" w:hAnsi="Times New Roman" w:cs="Times New Roman"/>
-          <w:sz w:val="24"/>
-          <w:szCs w:val="24"/>
-          <w:lang w:val="en-US"/>
-        </w:rPr>
-      </w:pPr>
-      <w:r>
-        <w:rPr>
-          <w:rFonts w:ascii="Times New Roman" w:eastAsia="Times New Roman" w:hAnsi="Times New Roman" w:cs="Times New Roman"/>
-          <w:sz w:val="24"/>
-          <w:szCs w:val="24"/>
+          <w:strike/>
+          <w:sz w:val="24"/>
+          <w:szCs w:val="24"/>
+          <w:highlight w:val="yellow"/>
+          <w:lang w:val="en-US"/>
+        </w:rPr>
+      </w:pPr>
+      <w:r>
+        <w:rPr>
+          <w:rFonts w:ascii="Times New Roman" w:eastAsia="Times New Roman" w:hAnsi="Times New Roman" w:cs="Times New Roman"/>
+          <w:strike/>
+          <w:sz w:val="24"/>
+          <w:szCs w:val="24"/>
+          <w:highlight w:val="yellow"/>
           <w:lang w:val="en-US"/>
         </w:rPr>
         <w:t xml:space="preserve">For a </w:t>
@@ -111,8 +115,10 @@
       <w:r>
         <w:rPr>
           <w:rFonts w:ascii="Times New Roman" w:eastAsia="Times New Roman" w:hAnsi="Times New Roman" w:cs="Times New Roman"/>
-          <w:sz w:val="24"/>
-          <w:szCs w:val="24"/>
+          <w:strike/>
+          <w:sz w:val="24"/>
+          <w:szCs w:val="24"/>
+          <w:highlight w:val="yellow"/>
           <w:lang w:val="en-US"/>
         </w:rPr>
         <w:t>Tweet :</w:t>
@@ -128,17 +134,21 @@
         <w:spacing w:before="100" w:beforeAutospacing="1" w:after="100" w:afterAutospacing="1"/>
         <w:rPr>
           <w:rFonts w:ascii="Times New Roman" w:eastAsia="Times New Roman" w:hAnsi="Times New Roman" w:cs="Times New Roman"/>
-          <w:sz w:val="24"/>
-          <w:szCs w:val="24"/>
-          <w:u w:val="single"/>
-          <w:lang w:val="en-US"/>
-        </w:rPr>
-      </w:pPr>
-      <w:r>
-        <w:rPr>
-          <w:rFonts w:ascii="Times New Roman" w:eastAsia="Times New Roman" w:hAnsi="Times New Roman" w:cs="Times New Roman"/>
-          <w:sz w:val="24"/>
-          <w:szCs w:val="24"/>
+          <w:strike/>
+          <w:sz w:val="24"/>
+          <w:szCs w:val="24"/>
+          <w:highlight w:val="yellow"/>
+          <w:u w:val="single"/>
+          <w:lang w:val="en-US"/>
+        </w:rPr>
+      </w:pPr>
+      <w:r>
+        <w:rPr>
+          <w:rFonts w:ascii="Times New Roman" w:eastAsia="Times New Roman" w:hAnsi="Times New Roman" w:cs="Times New Roman"/>
+          <w:strike/>
+          <w:sz w:val="24"/>
+          <w:szCs w:val="24"/>
+          <w:highlight w:val="yellow"/>
           <w:u w:val="single"/>
           <w:lang w:val="en-US"/>
         </w:rPr>
@@ -154,17 +164,23 @@
         <w:spacing w:before="100" w:beforeAutospacing="1" w:after="100" w:afterAutospacing="1"/>
         <w:rPr>
           <w:rFonts w:ascii="Times New Roman" w:eastAsia="Times New Roman" w:hAnsi="Times New Roman" w:cs="Times New Roman"/>
-          <w:sz w:val="24"/>
-          <w:szCs w:val="24"/>
-          <w:u w:val="single"/>
-          <w:lang w:val="en-US"/>
-        </w:rPr>
-      </w:pPr>
-      <w:r>
-        <w:rPr>
-          <w:rFonts w:ascii="Times New Roman" w:eastAsia="Times New Roman" w:hAnsi="Times New Roman" w:cs="Times New Roman"/>
-          <w:sz w:val="24"/>
-          <w:szCs w:val="24"/>
+          <w:strike/>
+          <w:sz w:val="24"/>
+          <w:szCs w:val="24"/>
+          <w:highlight w:val="yellow"/>
+          <w:u w:val="single"/>
+          <w:lang w:val="en-US"/>
+        </w:rPr>
+      </w:pPr>
+      <w:bookmarkStart w:id="0" w:name="_GoBack"/>
+      <w:bookmarkEnd w:id="0"/>
+      <w:r>
+        <w:rPr>
+          <w:rFonts w:ascii="Times New Roman" w:eastAsia="Times New Roman" w:hAnsi="Times New Roman" w:cs="Times New Roman"/>
+          <w:strike/>
+          <w:sz w:val="24"/>
+          <w:szCs w:val="24"/>
+          <w:highlight w:val="yellow"/>
           <w:u w:val="single"/>
           <w:lang w:val="en-US"/>
         </w:rPr>
@@ -181,17 +197,21 @@
         <w:spacing w:before="100" w:beforeAutospacing="1" w:after="100" w:afterAutospacing="1"/>
         <w:rPr>
           <w:rFonts w:ascii="Times New Roman" w:eastAsia="Times New Roman" w:hAnsi="Times New Roman" w:cs="Times New Roman"/>
-          <w:sz w:val="24"/>
-          <w:szCs w:val="24"/>
-          <w:u w:val="single"/>
-          <w:lang w:val="en-US"/>
-        </w:rPr>
-      </w:pPr>
-      <w:r>
-        <w:rPr>
-          <w:rFonts w:ascii="Times New Roman" w:eastAsia="Times New Roman" w:hAnsi="Times New Roman" w:cs="Times New Roman"/>
-          <w:sz w:val="24"/>
-          <w:szCs w:val="24"/>
+          <w:strike/>
+          <w:sz w:val="24"/>
+          <w:szCs w:val="24"/>
+          <w:highlight w:val="yellow"/>
+          <w:u w:val="single"/>
+          <w:lang w:val="en-US"/>
+        </w:rPr>
+      </w:pPr>
+      <w:r>
+        <w:rPr>
+          <w:rFonts w:ascii="Times New Roman" w:eastAsia="Times New Roman" w:hAnsi="Times New Roman" w:cs="Times New Roman"/>
+          <w:strike/>
+          <w:sz w:val="24"/>
+          <w:szCs w:val="24"/>
+          <w:highlight w:val="yellow"/>
           <w:u w:val="single"/>
           <w:lang w:val="en-US"/>
         </w:rPr>
@@ -248,8 +268,6 @@
         </w:rPr>
         <w:t>Without a message</w:t>
       </w:r>
-      <w:bookmarkStart w:id="0" w:name="_GoBack"/>
-      <w:bookmarkEnd w:id="0"/>
     </w:p>
     <w:p>
       <w:pPr>
@@ -528,17 +546,21 @@
         <w:spacing w:before="100" w:beforeAutospacing="1" w:after="100" w:afterAutospacing="1"/>
         <w:rPr>
           <w:rFonts w:ascii="Times New Roman" w:eastAsia="Times New Roman" w:hAnsi="Times New Roman" w:cs="Times New Roman"/>
-          <w:sz w:val="24"/>
-          <w:szCs w:val="24"/>
-          <w:u w:val="single"/>
-          <w:lang w:val="en-US"/>
-        </w:rPr>
-      </w:pPr>
-      <w:r>
-        <w:rPr>
-          <w:rFonts w:ascii="Times New Roman" w:eastAsia="Times New Roman" w:hAnsi="Times New Roman" w:cs="Times New Roman"/>
-          <w:sz w:val="24"/>
-          <w:szCs w:val="24"/>
+          <w:strike/>
+          <w:sz w:val="24"/>
+          <w:szCs w:val="24"/>
+          <w:highlight w:val="yellow"/>
+          <w:u w:val="single"/>
+          <w:lang w:val="en-US"/>
+        </w:rPr>
+      </w:pPr>
+      <w:r>
+        <w:rPr>
+          <w:rFonts w:ascii="Times New Roman" w:eastAsia="Times New Roman" w:hAnsi="Times New Roman" w:cs="Times New Roman"/>
+          <w:strike/>
+          <w:sz w:val="24"/>
+          <w:szCs w:val="24"/>
+          <w:highlight w:val="yellow"/>
           <w:u w:val="single"/>
           <w:lang w:val="en-US"/>
         </w:rPr>
@@ -554,17 +576,21 @@
         <w:spacing w:before="100" w:beforeAutospacing="1" w:after="100" w:afterAutospacing="1"/>
         <w:rPr>
           <w:rFonts w:ascii="Times New Roman" w:eastAsia="Times New Roman" w:hAnsi="Times New Roman" w:cs="Times New Roman"/>
-          <w:sz w:val="24"/>
-          <w:szCs w:val="24"/>
-          <w:u w:val="single"/>
-          <w:lang w:val="en-US"/>
-        </w:rPr>
-      </w:pPr>
-      <w:r>
-        <w:rPr>
-          <w:rFonts w:ascii="Times New Roman" w:eastAsia="Times New Roman" w:hAnsi="Times New Roman" w:cs="Times New Roman"/>
-          <w:sz w:val="24"/>
-          <w:szCs w:val="24"/>
+          <w:strike/>
+          <w:sz w:val="24"/>
+          <w:szCs w:val="24"/>
+          <w:highlight w:val="yellow"/>
+          <w:u w:val="single"/>
+          <w:lang w:val="en-US"/>
+        </w:rPr>
+      </w:pPr>
+      <w:r>
+        <w:rPr>
+          <w:rFonts w:ascii="Times New Roman" w:eastAsia="Times New Roman" w:hAnsi="Times New Roman" w:cs="Times New Roman"/>
+          <w:strike/>
+          <w:sz w:val="24"/>
+          <w:szCs w:val="24"/>
+          <w:highlight w:val="yellow"/>
           <w:u w:val="single"/>
           <w:lang w:val="en-US"/>
         </w:rPr>
@@ -580,17 +606,21 @@
         <w:spacing w:before="100" w:beforeAutospacing="1" w:after="100" w:afterAutospacing="1"/>
         <w:rPr>
           <w:rFonts w:ascii="Times New Roman" w:eastAsia="Times New Roman" w:hAnsi="Times New Roman" w:cs="Times New Roman"/>
-          <w:sz w:val="24"/>
-          <w:szCs w:val="24"/>
-          <w:u w:val="single"/>
-          <w:lang w:val="en-US"/>
-        </w:rPr>
-      </w:pPr>
-      <w:r>
-        <w:rPr>
-          <w:rFonts w:ascii="Times New Roman" w:eastAsia="Times New Roman" w:hAnsi="Times New Roman" w:cs="Times New Roman"/>
-          <w:sz w:val="24"/>
-          <w:szCs w:val="24"/>
+          <w:strike/>
+          <w:sz w:val="24"/>
+          <w:szCs w:val="24"/>
+          <w:highlight w:val="yellow"/>
+          <w:u w:val="single"/>
+          <w:lang w:val="en-US"/>
+        </w:rPr>
+      </w:pPr>
+      <w:r>
+        <w:rPr>
+          <w:rFonts w:ascii="Times New Roman" w:eastAsia="Times New Roman" w:hAnsi="Times New Roman" w:cs="Times New Roman"/>
+          <w:strike/>
+          <w:sz w:val="24"/>
+          <w:szCs w:val="24"/>
+          <w:highlight w:val="yellow"/>
           <w:u w:val="single"/>
           <w:lang w:val="en-US"/>
         </w:rPr>
@@ -634,7 +664,26 @@
           <w:szCs w:val="24"/>
           <w:lang w:val="en-US"/>
         </w:rPr>
-        <w:t xml:space="preserve">I will expect 5 out of the 8 numbered features to be complete for Sunday. You can choose which ones will be ready for Sunday. For the numbered items I will expect all </w:t>
+        <w:t xml:space="preserve">I will </w:t>
+      </w:r>
+      <w:r>
+        <w:rPr>
+          <w:rFonts w:ascii="Times New Roman" w:eastAsia="Times New Roman" w:hAnsi="Times New Roman" w:cs="Times New Roman"/>
+          <w:color w:val="FF0000"/>
+          <w:sz w:val="24"/>
+          <w:szCs w:val="24"/>
+          <w:lang w:val="en-US"/>
+        </w:rPr>
+        <w:t xml:space="preserve">expect 5 out of the 8 numbered </w:t>
+      </w:r>
+      <w:r>
+        <w:rPr>
+          <w:rFonts w:ascii="Times New Roman" w:eastAsia="Times New Roman" w:hAnsi="Times New Roman" w:cs="Times New Roman"/>
+          <w:sz w:val="24"/>
+          <w:szCs w:val="24"/>
+          <w:lang w:val="en-US"/>
+        </w:rPr>
+        <w:t xml:space="preserve">features to be complete for Sunday. You can choose which ones will be ready for Sunday. For the numbered items I will expect all </w:t>
       </w:r>
       <w:proofErr w:type="spellStart"/>
       <w:proofErr w:type="gramStart"/>

</xml_diff>

<commit_message>
Self mentions in profile, and search works
</commit_message>
<xml_diff>
--- a/twitter/twittertasks.docx
+++ b/twitter/twittertasks.docx
@@ -67,17 +67,21 @@
         <w:spacing w:before="100" w:beforeAutospacing="1" w:after="100" w:afterAutospacing="1"/>
         <w:rPr>
           <w:rFonts w:ascii="Times New Roman" w:eastAsia="Times New Roman" w:hAnsi="Times New Roman" w:cs="Times New Roman"/>
-          <w:sz w:val="24"/>
-          <w:szCs w:val="24"/>
-          <w:u w:val="single"/>
-          <w:lang w:val="en-US"/>
-        </w:rPr>
-      </w:pPr>
-      <w:r>
-        <w:rPr>
-          <w:rFonts w:ascii="Times New Roman" w:eastAsia="Times New Roman" w:hAnsi="Times New Roman" w:cs="Times New Roman"/>
-          <w:sz w:val="24"/>
-          <w:szCs w:val="24"/>
+          <w:strike/>
+          <w:sz w:val="24"/>
+          <w:szCs w:val="24"/>
+          <w:highlight w:val="yellow"/>
+          <w:u w:val="single"/>
+          <w:lang w:val="en-US"/>
+        </w:rPr>
+      </w:pPr>
+      <w:r>
+        <w:rPr>
+          <w:rFonts w:ascii="Times New Roman" w:eastAsia="Times New Roman" w:hAnsi="Times New Roman" w:cs="Times New Roman"/>
+          <w:strike/>
+          <w:sz w:val="24"/>
+          <w:szCs w:val="24"/>
+          <w:highlight w:val="yellow"/>
           <w:u w:val="single"/>
           <w:lang w:val="en-US"/>
         </w:rPr>
@@ -172,284 +176,292 @@
           <w:lang w:val="en-US"/>
         </w:rPr>
       </w:pPr>
+      <w:r>
+        <w:rPr>
+          <w:rFonts w:ascii="Times New Roman" w:eastAsia="Times New Roman" w:hAnsi="Times New Roman" w:cs="Times New Roman"/>
+          <w:strike/>
+          <w:sz w:val="24"/>
+          <w:szCs w:val="24"/>
+          <w:highlight w:val="yellow"/>
+          <w:u w:val="single"/>
+          <w:lang w:val="en-US"/>
+        </w:rPr>
+        <w:t>Retweet</w:t>
+      </w:r>
+    </w:p>
+    <w:p>
+      <w:pPr>
+        <w:pStyle w:val="ListParagraph"/>
+        <w:numPr>
+          <w:ilvl w:val="2"/>
+          <w:numId w:val="1"/>
+        </w:numPr>
+        <w:spacing w:before="100" w:beforeAutospacing="1" w:after="100" w:afterAutospacing="1"/>
+        <w:rPr>
+          <w:rFonts w:ascii="Times New Roman" w:eastAsia="Times New Roman" w:hAnsi="Times New Roman" w:cs="Times New Roman"/>
+          <w:strike/>
+          <w:sz w:val="24"/>
+          <w:szCs w:val="24"/>
+          <w:highlight w:val="yellow"/>
+          <w:u w:val="single"/>
+          <w:lang w:val="en-US"/>
+        </w:rPr>
+      </w:pPr>
+      <w:r>
+        <w:rPr>
+          <w:rFonts w:ascii="Times New Roman" w:eastAsia="Times New Roman" w:hAnsi="Times New Roman" w:cs="Times New Roman"/>
+          <w:strike/>
+          <w:sz w:val="24"/>
+          <w:szCs w:val="24"/>
+          <w:highlight w:val="yellow"/>
+          <w:u w:val="single"/>
+          <w:lang w:val="en-US"/>
+        </w:rPr>
+        <w:t>With a message</w:t>
+      </w:r>
+    </w:p>
+    <w:p>
+      <w:pPr>
+        <w:pStyle w:val="ListParagraph"/>
+        <w:numPr>
+          <w:ilvl w:val="2"/>
+          <w:numId w:val="1"/>
+        </w:numPr>
+        <w:spacing w:before="100" w:beforeAutospacing="1" w:after="100" w:afterAutospacing="1"/>
+        <w:rPr>
+          <w:rFonts w:ascii="Times New Roman" w:eastAsia="Times New Roman" w:hAnsi="Times New Roman" w:cs="Times New Roman"/>
+          <w:strike/>
+          <w:sz w:val="24"/>
+          <w:szCs w:val="24"/>
+          <w:highlight w:val="yellow"/>
+          <w:lang w:val="en-US"/>
+        </w:rPr>
+      </w:pPr>
+      <w:r>
+        <w:rPr>
+          <w:rFonts w:ascii="Times New Roman" w:eastAsia="Times New Roman" w:hAnsi="Times New Roman" w:cs="Times New Roman"/>
+          <w:strike/>
+          <w:sz w:val="24"/>
+          <w:szCs w:val="24"/>
+          <w:highlight w:val="yellow"/>
+          <w:lang w:val="en-US"/>
+        </w:rPr>
+        <w:t>ii.</w:t>
+      </w:r>
+      <w:r>
+        <w:rPr>
+          <w:rFonts w:ascii="Times New Roman" w:eastAsia="Times New Roman" w:hAnsi="Times New Roman" w:cs="Times New Roman"/>
+          <w:strike/>
+          <w:sz w:val="14"/>
+          <w:szCs w:val="14"/>
+          <w:highlight w:val="yellow"/>
+          <w:lang w:val="en-US"/>
+        </w:rPr>
+        <w:t xml:space="preserve">      </w:t>
+      </w:r>
+      <w:r>
+        <w:rPr>
+          <w:rFonts w:ascii="Times New Roman" w:eastAsia="Times New Roman" w:hAnsi="Times New Roman" w:cs="Times New Roman"/>
+          <w:strike/>
+          <w:sz w:val="24"/>
+          <w:szCs w:val="24"/>
+          <w:highlight w:val="yellow"/>
+          <w:lang w:val="en-US"/>
+        </w:rPr>
+        <w:t>Without a message</w:t>
+      </w:r>
+    </w:p>
+    <w:p>
+      <w:pPr>
+        <w:numPr>
+          <w:ilvl w:val="1"/>
+          <w:numId w:val="2"/>
+        </w:numPr>
+        <w:spacing w:before="100" w:beforeAutospacing="1" w:after="100" w:afterAutospacing="1"/>
+        <w:rPr>
+          <w:rFonts w:ascii="Times New Roman" w:eastAsia="Times New Roman" w:hAnsi="Times New Roman" w:cs="Times New Roman"/>
+          <w:strike/>
+          <w:sz w:val="24"/>
+          <w:szCs w:val="24"/>
+          <w:highlight w:val="yellow"/>
+          <w:lang w:val="en-US"/>
+        </w:rPr>
+      </w:pPr>
+      <w:r>
+        <w:rPr>
+          <w:rFonts w:ascii="Times New Roman" w:eastAsia="Times New Roman" w:hAnsi="Times New Roman" w:cs="Times New Roman"/>
+          <w:strike/>
+          <w:sz w:val="24"/>
+          <w:szCs w:val="24"/>
+          <w:highlight w:val="yellow"/>
+          <w:lang w:val="en-US"/>
+        </w:rPr>
+        <w:t>Like</w:t>
+      </w:r>
+    </w:p>
+    <w:p>
+      <w:pPr>
+        <w:numPr>
+          <w:ilvl w:val="0"/>
+          <w:numId w:val="2"/>
+        </w:numPr>
+        <w:spacing w:before="100" w:beforeAutospacing="1" w:after="100" w:afterAutospacing="1"/>
+        <w:rPr>
+          <w:rFonts w:ascii="Times New Roman" w:eastAsia="Times New Roman" w:hAnsi="Times New Roman" w:cs="Times New Roman"/>
+          <w:sz w:val="24"/>
+          <w:szCs w:val="24"/>
+          <w:u w:val="single"/>
+          <w:lang w:val="en-US"/>
+        </w:rPr>
+      </w:pPr>
+      <w:r>
+        <w:rPr>
+          <w:rFonts w:ascii="Times New Roman" w:eastAsia="Times New Roman" w:hAnsi="Times New Roman" w:cs="Times New Roman"/>
+          <w:sz w:val="24"/>
+          <w:szCs w:val="24"/>
+          <w:u w:val="single"/>
+          <w:lang w:val="en-US"/>
+        </w:rPr>
+        <w:t>Retweets</w:t>
+      </w:r>
+    </w:p>
+    <w:p>
+      <w:pPr>
+        <w:numPr>
+          <w:ilvl w:val="1"/>
+          <w:numId w:val="3"/>
+        </w:numPr>
+        <w:spacing w:before="100" w:beforeAutospacing="1" w:after="100" w:afterAutospacing="1"/>
+        <w:rPr>
+          <w:rFonts w:ascii="Times New Roman" w:eastAsia="Times New Roman" w:hAnsi="Times New Roman" w:cs="Times New Roman"/>
+          <w:sz w:val="24"/>
+          <w:szCs w:val="24"/>
+          <w:u w:val="single"/>
+          <w:lang w:val="en-US"/>
+        </w:rPr>
+      </w:pPr>
+      <w:r>
+        <w:rPr>
+          <w:rFonts w:ascii="Times New Roman" w:eastAsia="Times New Roman" w:hAnsi="Times New Roman" w:cs="Times New Roman"/>
+          <w:sz w:val="24"/>
+          <w:szCs w:val="24"/>
+          <w:u w:val="single"/>
+          <w:lang w:val="en-US"/>
+        </w:rPr>
+        <w:t>Retweets by you</w:t>
+      </w:r>
+    </w:p>
+    <w:p>
+      <w:pPr>
+        <w:numPr>
+          <w:ilvl w:val="1"/>
+          <w:numId w:val="3"/>
+        </w:numPr>
+        <w:spacing w:before="100" w:beforeAutospacing="1" w:after="100" w:afterAutospacing="1"/>
+        <w:rPr>
+          <w:rFonts w:ascii="Times New Roman" w:eastAsia="Times New Roman" w:hAnsi="Times New Roman" w:cs="Times New Roman"/>
+          <w:sz w:val="24"/>
+          <w:szCs w:val="24"/>
+          <w:u w:val="single"/>
+          <w:lang w:val="en-US"/>
+        </w:rPr>
+      </w:pPr>
+      <w:r>
+        <w:rPr>
+          <w:rFonts w:ascii="Times New Roman" w:eastAsia="Times New Roman" w:hAnsi="Times New Roman" w:cs="Times New Roman"/>
+          <w:sz w:val="24"/>
+          <w:szCs w:val="24"/>
+          <w:u w:val="single"/>
+          <w:lang w:val="en-US"/>
+        </w:rPr>
+        <w:t>Your Tweets, retweeted</w:t>
+      </w:r>
+    </w:p>
+    <w:p>
+      <w:pPr>
+        <w:numPr>
+          <w:ilvl w:val="0"/>
+          <w:numId w:val="3"/>
+        </w:numPr>
+        <w:spacing w:before="100" w:beforeAutospacing="1" w:after="100" w:afterAutospacing="1"/>
+        <w:rPr>
+          <w:rFonts w:ascii="Times New Roman" w:eastAsia="Times New Roman" w:hAnsi="Times New Roman" w:cs="Times New Roman"/>
+          <w:strike/>
+          <w:sz w:val="24"/>
+          <w:szCs w:val="24"/>
+          <w:highlight w:val="yellow"/>
+          <w:u w:val="single"/>
+          <w:lang w:val="en-US"/>
+        </w:rPr>
+      </w:pPr>
+      <w:r>
+        <w:rPr>
+          <w:rFonts w:ascii="Times New Roman" w:eastAsia="Times New Roman" w:hAnsi="Times New Roman" w:cs="Times New Roman"/>
+          <w:strike/>
+          <w:sz w:val="24"/>
+          <w:szCs w:val="24"/>
+          <w:highlight w:val="yellow"/>
+          <w:u w:val="single"/>
+          <w:lang w:val="en-US"/>
+        </w:rPr>
+        <w:t>Search</w:t>
+      </w:r>
+    </w:p>
+    <w:p>
+      <w:pPr>
+        <w:numPr>
+          <w:ilvl w:val="1"/>
+          <w:numId w:val="3"/>
+        </w:numPr>
+        <w:spacing w:before="100" w:beforeAutospacing="1" w:after="100" w:afterAutospacing="1"/>
+        <w:rPr>
+          <w:rFonts w:ascii="Times New Roman" w:eastAsia="Times New Roman" w:hAnsi="Times New Roman" w:cs="Times New Roman"/>
+          <w:strike/>
+          <w:sz w:val="24"/>
+          <w:szCs w:val="24"/>
+          <w:highlight w:val="yellow"/>
+          <w:u w:val="single"/>
+          <w:lang w:val="en-US"/>
+        </w:rPr>
+      </w:pPr>
+      <w:r>
+        <w:rPr>
+          <w:rFonts w:ascii="Times New Roman" w:eastAsia="Times New Roman" w:hAnsi="Times New Roman" w:cs="Times New Roman"/>
+          <w:strike/>
+          <w:sz w:val="24"/>
+          <w:szCs w:val="24"/>
+          <w:highlight w:val="yellow"/>
+          <w:u w:val="single"/>
+          <w:lang w:val="en-US"/>
+        </w:rPr>
+        <w:t>Search tweets</w:t>
+      </w:r>
+    </w:p>
+    <w:p>
+      <w:pPr>
+        <w:numPr>
+          <w:ilvl w:val="0"/>
+          <w:numId w:val="4"/>
+        </w:numPr>
+        <w:spacing w:before="100" w:beforeAutospacing="1" w:after="100" w:afterAutospacing="1"/>
+        <w:rPr>
+          <w:rFonts w:ascii="Times New Roman" w:eastAsia="Times New Roman" w:hAnsi="Times New Roman" w:cs="Times New Roman"/>
+          <w:sz w:val="24"/>
+          <w:szCs w:val="24"/>
+          <w:lang w:val="en-US"/>
+        </w:rPr>
+      </w:pPr>
+      <w:r>
+        <w:rPr>
+          <w:rFonts w:ascii="Times New Roman" w:eastAsia="Times New Roman" w:hAnsi="Times New Roman" w:cs="Times New Roman"/>
+          <w:sz w:val="24"/>
+          <w:szCs w:val="24"/>
+          <w:lang w:val="en-US"/>
+        </w:rPr>
+        <w:t>Direct Messages</w:t>
+      </w:r>
       <w:bookmarkStart w:id="0" w:name="_GoBack"/>
       <w:bookmarkEnd w:id="0"/>
-      <w:r>
-        <w:rPr>
-          <w:rFonts w:ascii="Times New Roman" w:eastAsia="Times New Roman" w:hAnsi="Times New Roman" w:cs="Times New Roman"/>
-          <w:strike/>
-          <w:sz w:val="24"/>
-          <w:szCs w:val="24"/>
-          <w:highlight w:val="yellow"/>
-          <w:u w:val="single"/>
-          <w:lang w:val="en-US"/>
-        </w:rPr>
-        <w:t>Retweet</w:t>
-      </w:r>
-    </w:p>
-    <w:p>
-      <w:pPr>
-        <w:pStyle w:val="ListParagraph"/>
-        <w:numPr>
-          <w:ilvl w:val="2"/>
-          <w:numId w:val="1"/>
-        </w:numPr>
-        <w:spacing w:before="100" w:beforeAutospacing="1" w:after="100" w:afterAutospacing="1"/>
-        <w:rPr>
-          <w:rFonts w:ascii="Times New Roman" w:eastAsia="Times New Roman" w:hAnsi="Times New Roman" w:cs="Times New Roman"/>
-          <w:strike/>
-          <w:sz w:val="24"/>
-          <w:szCs w:val="24"/>
-          <w:highlight w:val="yellow"/>
-          <w:u w:val="single"/>
-          <w:lang w:val="en-US"/>
-        </w:rPr>
-      </w:pPr>
-      <w:r>
-        <w:rPr>
-          <w:rFonts w:ascii="Times New Roman" w:eastAsia="Times New Roman" w:hAnsi="Times New Roman" w:cs="Times New Roman"/>
-          <w:strike/>
-          <w:sz w:val="24"/>
-          <w:szCs w:val="24"/>
-          <w:highlight w:val="yellow"/>
-          <w:u w:val="single"/>
-          <w:lang w:val="en-US"/>
-        </w:rPr>
-        <w:t>With a message</w:t>
-      </w:r>
-    </w:p>
-    <w:p>
-      <w:pPr>
-        <w:pStyle w:val="ListParagraph"/>
-        <w:numPr>
-          <w:ilvl w:val="2"/>
-          <w:numId w:val="1"/>
-        </w:numPr>
-        <w:spacing w:before="100" w:beforeAutospacing="1" w:after="100" w:afterAutospacing="1"/>
-        <w:rPr>
-          <w:rFonts w:ascii="Times New Roman" w:eastAsia="Times New Roman" w:hAnsi="Times New Roman" w:cs="Times New Roman"/>
-          <w:strike/>
-          <w:sz w:val="24"/>
-          <w:szCs w:val="24"/>
-          <w:highlight w:val="yellow"/>
-          <w:lang w:val="en-US"/>
-        </w:rPr>
-      </w:pPr>
-      <w:r>
-        <w:rPr>
-          <w:rFonts w:ascii="Times New Roman" w:eastAsia="Times New Roman" w:hAnsi="Times New Roman" w:cs="Times New Roman"/>
-          <w:strike/>
-          <w:sz w:val="24"/>
-          <w:szCs w:val="24"/>
-          <w:highlight w:val="yellow"/>
-          <w:lang w:val="en-US"/>
-        </w:rPr>
-        <w:t>ii.</w:t>
-      </w:r>
-      <w:r>
-        <w:rPr>
-          <w:rFonts w:ascii="Times New Roman" w:eastAsia="Times New Roman" w:hAnsi="Times New Roman" w:cs="Times New Roman"/>
-          <w:strike/>
-          <w:sz w:val="14"/>
-          <w:szCs w:val="14"/>
-          <w:highlight w:val="yellow"/>
-          <w:lang w:val="en-US"/>
-        </w:rPr>
-        <w:t xml:space="preserve">      </w:t>
-      </w:r>
-      <w:r>
-        <w:rPr>
-          <w:rFonts w:ascii="Times New Roman" w:eastAsia="Times New Roman" w:hAnsi="Times New Roman" w:cs="Times New Roman"/>
-          <w:strike/>
-          <w:sz w:val="24"/>
-          <w:szCs w:val="24"/>
-          <w:highlight w:val="yellow"/>
-          <w:lang w:val="en-US"/>
-        </w:rPr>
-        <w:t>Without a message</w:t>
-      </w:r>
-    </w:p>
-    <w:p>
-      <w:pPr>
-        <w:numPr>
-          <w:ilvl w:val="1"/>
-          <w:numId w:val="2"/>
-        </w:numPr>
-        <w:spacing w:before="100" w:beforeAutospacing="1" w:after="100" w:afterAutospacing="1"/>
-        <w:rPr>
-          <w:rFonts w:ascii="Times New Roman" w:eastAsia="Times New Roman" w:hAnsi="Times New Roman" w:cs="Times New Roman"/>
-          <w:strike/>
-          <w:sz w:val="24"/>
-          <w:szCs w:val="24"/>
-          <w:highlight w:val="yellow"/>
-          <w:lang w:val="en-US"/>
-        </w:rPr>
-      </w:pPr>
-      <w:r>
-        <w:rPr>
-          <w:rFonts w:ascii="Times New Roman" w:eastAsia="Times New Roman" w:hAnsi="Times New Roman" w:cs="Times New Roman"/>
-          <w:strike/>
-          <w:sz w:val="24"/>
-          <w:szCs w:val="24"/>
-          <w:highlight w:val="yellow"/>
-          <w:lang w:val="en-US"/>
-        </w:rPr>
-        <w:t>Like</w:t>
-      </w:r>
-    </w:p>
-    <w:p>
-      <w:pPr>
-        <w:numPr>
-          <w:ilvl w:val="0"/>
-          <w:numId w:val="2"/>
-        </w:numPr>
-        <w:spacing w:before="100" w:beforeAutospacing="1" w:after="100" w:afterAutospacing="1"/>
-        <w:rPr>
-          <w:rFonts w:ascii="Times New Roman" w:eastAsia="Times New Roman" w:hAnsi="Times New Roman" w:cs="Times New Roman"/>
-          <w:sz w:val="24"/>
-          <w:szCs w:val="24"/>
-          <w:u w:val="single"/>
-          <w:lang w:val="en-US"/>
-        </w:rPr>
-      </w:pPr>
-      <w:r>
-        <w:rPr>
-          <w:rFonts w:ascii="Times New Roman" w:eastAsia="Times New Roman" w:hAnsi="Times New Roman" w:cs="Times New Roman"/>
-          <w:sz w:val="24"/>
-          <w:szCs w:val="24"/>
-          <w:u w:val="single"/>
-          <w:lang w:val="en-US"/>
-        </w:rPr>
-        <w:t>Retweets</w:t>
-      </w:r>
-    </w:p>
-    <w:p>
-      <w:pPr>
-        <w:numPr>
-          <w:ilvl w:val="1"/>
-          <w:numId w:val="3"/>
-        </w:numPr>
-        <w:spacing w:before="100" w:beforeAutospacing="1" w:after="100" w:afterAutospacing="1"/>
-        <w:rPr>
-          <w:rFonts w:ascii="Times New Roman" w:eastAsia="Times New Roman" w:hAnsi="Times New Roman" w:cs="Times New Roman"/>
-          <w:sz w:val="24"/>
-          <w:szCs w:val="24"/>
-          <w:u w:val="single"/>
-          <w:lang w:val="en-US"/>
-        </w:rPr>
-      </w:pPr>
-      <w:r>
-        <w:rPr>
-          <w:rFonts w:ascii="Times New Roman" w:eastAsia="Times New Roman" w:hAnsi="Times New Roman" w:cs="Times New Roman"/>
-          <w:sz w:val="24"/>
-          <w:szCs w:val="24"/>
-          <w:u w:val="single"/>
-          <w:lang w:val="en-US"/>
-        </w:rPr>
-        <w:t>Retweets by you</w:t>
-      </w:r>
-    </w:p>
-    <w:p>
-      <w:pPr>
-        <w:numPr>
-          <w:ilvl w:val="1"/>
-          <w:numId w:val="3"/>
-        </w:numPr>
-        <w:spacing w:before="100" w:beforeAutospacing="1" w:after="100" w:afterAutospacing="1"/>
-        <w:rPr>
-          <w:rFonts w:ascii="Times New Roman" w:eastAsia="Times New Roman" w:hAnsi="Times New Roman" w:cs="Times New Roman"/>
-          <w:sz w:val="24"/>
-          <w:szCs w:val="24"/>
-          <w:u w:val="single"/>
-          <w:lang w:val="en-US"/>
-        </w:rPr>
-      </w:pPr>
-      <w:r>
-        <w:rPr>
-          <w:rFonts w:ascii="Times New Roman" w:eastAsia="Times New Roman" w:hAnsi="Times New Roman" w:cs="Times New Roman"/>
-          <w:sz w:val="24"/>
-          <w:szCs w:val="24"/>
-          <w:u w:val="single"/>
-          <w:lang w:val="en-US"/>
-        </w:rPr>
-        <w:t>Your Tweets, retweeted</w:t>
-      </w:r>
-    </w:p>
-    <w:p>
-      <w:pPr>
-        <w:numPr>
-          <w:ilvl w:val="0"/>
-          <w:numId w:val="3"/>
-        </w:numPr>
-        <w:spacing w:before="100" w:beforeAutospacing="1" w:after="100" w:afterAutospacing="1"/>
-        <w:rPr>
-          <w:rFonts w:ascii="Times New Roman" w:eastAsia="Times New Roman" w:hAnsi="Times New Roman" w:cs="Times New Roman"/>
-          <w:sz w:val="24"/>
-          <w:szCs w:val="24"/>
-          <w:u w:val="single"/>
-          <w:lang w:val="en-US"/>
-        </w:rPr>
-      </w:pPr>
-      <w:r>
-        <w:rPr>
-          <w:rFonts w:ascii="Times New Roman" w:eastAsia="Times New Roman" w:hAnsi="Times New Roman" w:cs="Times New Roman"/>
-          <w:sz w:val="24"/>
-          <w:szCs w:val="24"/>
-          <w:u w:val="single"/>
-          <w:lang w:val="en-US"/>
-        </w:rPr>
-        <w:t>Search</w:t>
-      </w:r>
-    </w:p>
-    <w:p>
-      <w:pPr>
-        <w:numPr>
-          <w:ilvl w:val="1"/>
-          <w:numId w:val="3"/>
-        </w:numPr>
-        <w:spacing w:before="100" w:beforeAutospacing="1" w:after="100" w:afterAutospacing="1"/>
-        <w:rPr>
-          <w:rFonts w:ascii="Times New Roman" w:eastAsia="Times New Roman" w:hAnsi="Times New Roman" w:cs="Times New Roman"/>
-          <w:sz w:val="24"/>
-          <w:szCs w:val="24"/>
-          <w:u w:val="single"/>
-          <w:lang w:val="en-US"/>
-        </w:rPr>
-      </w:pPr>
-      <w:r>
-        <w:rPr>
-          <w:rFonts w:ascii="Times New Roman" w:eastAsia="Times New Roman" w:hAnsi="Times New Roman" w:cs="Times New Roman"/>
-          <w:sz w:val="24"/>
-          <w:szCs w:val="24"/>
-          <w:u w:val="single"/>
-          <w:lang w:val="en-US"/>
-        </w:rPr>
-        <w:t>Search tweets</w:t>
-      </w:r>
-    </w:p>
-    <w:p>
-      <w:pPr>
-        <w:numPr>
-          <w:ilvl w:val="0"/>
-          <w:numId w:val="4"/>
-        </w:numPr>
-        <w:spacing w:before="100" w:beforeAutospacing="1" w:after="100" w:afterAutospacing="1"/>
-        <w:rPr>
-          <w:rFonts w:ascii="Times New Roman" w:eastAsia="Times New Roman" w:hAnsi="Times New Roman" w:cs="Times New Roman"/>
-          <w:sz w:val="24"/>
-          <w:szCs w:val="24"/>
-          <w:lang w:val="en-US"/>
-        </w:rPr>
-      </w:pPr>
-      <w:r>
-        <w:rPr>
-          <w:rFonts w:ascii="Times New Roman" w:eastAsia="Times New Roman" w:hAnsi="Times New Roman" w:cs="Times New Roman"/>
-          <w:sz w:val="24"/>
-          <w:szCs w:val="24"/>
-          <w:lang w:val="en-US"/>
-        </w:rPr>
-        <w:t>Direct Messages</w:t>
-      </w:r>
     </w:p>
     <w:p>
       <w:pPr>

</xml_diff>